<commit_message>
update with Linnean Society
</commit_message>
<xml_diff>
--- a/docs/2023/2023_AES_ECR_award_application_form.docx
+++ b/docs/2023/2023_AES_ECR_award_application_form.docx
@@ -208,46 +208,7 @@
           <w:lang w:eastAsia="en-GB"/>
           <w14:ligatures w14:val="none"/>
         </w:rPr>
-        <w:t>will be</w:t>
-      </w:r>
-      <w:r>
-        <w:rPr>
-          <w:rFonts w:eastAsia="Times New Roman" w:cstheme="minorHAnsi"/>
-          <w:i/>
-          <w:iCs/>
-          <w:color w:val="202124"/>
-          <w:kern w:val="0"/>
-          <w:shd w:val="clear" w:color="auto" w:fill="FFFFFF"/>
-          <w:lang w:eastAsia="en-GB"/>
-          <w14:ligatures w14:val="none"/>
-        </w:rPr>
-        <w:t xml:space="preserve"> required to attend </w:t>
-      </w:r>
-      <w:r>
-        <w:rPr>
-          <w:rFonts w:eastAsia="Times New Roman" w:cstheme="minorHAnsi"/>
-          <w:i/>
-          <w:iCs/>
-          <w:color w:val="202124"/>
-          <w:kern w:val="0"/>
-          <w:shd w:val="clear" w:color="auto" w:fill="FFFFFF"/>
-          <w:lang w:eastAsia="en-GB"/>
-          <w14:ligatures w14:val="none"/>
-        </w:rPr>
-        <w:t>2023 AES</w:t>
-      </w:r>
-      <w:r>
-        <w:rPr>
-          <w:rFonts w:eastAsia="Times New Roman" w:cstheme="minorHAnsi"/>
-          <w:i/>
-          <w:iCs/>
-          <w:color w:val="202124"/>
-          <w:kern w:val="0"/>
-          <w:shd w:val="clear" w:color="auto" w:fill="FFFFFF"/>
-          <w:lang w:eastAsia="en-GB"/>
-          <w14:ligatures w14:val="none"/>
-        </w:rPr>
-        <w:t xml:space="preserve"> conference that will be held at the University of Adelaide (</w:t>
+        <w:t>will be required to attend 2023 AES conference that will be held at the University of Adelaide (</w:t>
       </w:r>
       <w:r>
         <w:rPr>
@@ -364,46 +325,46 @@
           <w:lang w:eastAsia="en-GB"/>
           <w14:ligatures w14:val="none"/>
         </w:rPr>
-        <w:t xml:space="preserve">. Winners will receive </w:t>
-      </w:r>
-      <w:r>
-        <w:rPr>
-          <w:rFonts w:eastAsia="Times New Roman" w:cstheme="minorHAnsi"/>
-          <w:i/>
-          <w:iCs/>
-          <w:color w:val="202124"/>
-          <w:kern w:val="0"/>
-          <w:shd w:val="clear" w:color="auto" w:fill="FFFFFF"/>
-          <w:lang w:eastAsia="en-GB"/>
-          <w14:ligatures w14:val="none"/>
-        </w:rPr>
-        <w:t>$</w:t>
-      </w:r>
-      <w:r>
-        <w:rPr>
-          <w:rFonts w:eastAsia="Times New Roman" w:cstheme="minorHAnsi"/>
-          <w:i/>
-          <w:iCs/>
-          <w:color w:val="202124"/>
-          <w:kern w:val="0"/>
-          <w:shd w:val="clear" w:color="auto" w:fill="FFFFFF"/>
-          <w:lang w:eastAsia="en-GB"/>
-          <w14:ligatures w14:val="none"/>
-        </w:rPr>
-        <w:t>75</w:t>
-      </w:r>
-      <w:r>
-        <w:rPr>
-          <w:rFonts w:eastAsia="Times New Roman" w:cstheme="minorHAnsi"/>
-          <w:i/>
-          <w:iCs/>
-          <w:color w:val="202124"/>
-          <w:kern w:val="0"/>
-          <w:shd w:val="clear" w:color="auto" w:fill="FFFFFF"/>
-          <w:lang w:eastAsia="en-GB"/>
-          <w14:ligatures w14:val="none"/>
-        </w:rPr>
-        <w:t>0</w:t>
+        <w:t xml:space="preserve">. </w:t>
+      </w:r>
+      <w:r>
+        <w:rPr>
+          <w:rFonts w:eastAsia="Times New Roman" w:cstheme="minorHAnsi"/>
+          <w:i/>
+          <w:iCs/>
+          <w:color w:val="202124"/>
+          <w:kern w:val="0"/>
+          <w:shd w:val="clear" w:color="auto" w:fill="FFFFFF"/>
+          <w:lang w:eastAsia="en-GB"/>
+          <w14:ligatures w14:val="none"/>
+        </w:rPr>
+        <w:t>With joint sponsorship from the Evolutionary Journal of the Linnean Society, w</w:t>
+      </w:r>
+      <w:r>
+        <w:rPr>
+          <w:rFonts w:eastAsia="Times New Roman" w:cstheme="minorHAnsi"/>
+          <w:i/>
+          <w:iCs/>
+          <w:color w:val="202124"/>
+          <w:kern w:val="0"/>
+          <w:shd w:val="clear" w:color="auto" w:fill="FFFFFF"/>
+          <w:lang w:eastAsia="en-GB"/>
+          <w14:ligatures w14:val="none"/>
+        </w:rPr>
+        <w:t xml:space="preserve">inners will receive </w:t>
+      </w:r>
+      <w:r>
+        <w:rPr>
+          <w:rFonts w:eastAsia="Times New Roman" w:cstheme="minorHAnsi"/>
+          <w:i/>
+          <w:iCs/>
+          <w:color w:val="202124"/>
+          <w:kern w:val="0"/>
+          <w:shd w:val="clear" w:color="auto" w:fill="FFFFFF"/>
+          <w:lang w:eastAsia="en-GB"/>
+          <w14:ligatures w14:val="none"/>
+        </w:rPr>
+        <w:t>$750</w:t>
       </w:r>
       <w:r>
         <w:rPr>
@@ -681,7 +642,7 @@
           </w:rPr>
           <w:id w:val="1759789810"/>
           <w:placeholder>
-            <w:docPart w:val="DefaultPlaceholder_-1854013440"/>
+            <w:docPart w:val="E7026D433CF844899AE9896706EF2C83"/>
           </w:placeholder>
           <w:showingPlcHdr/>
           <w:text/>
@@ -758,7 +719,7 @@
           </w:rPr>
           <w:id w:val="-337003691"/>
           <w:placeholder>
-            <w:docPart w:val="DefaultPlaceholder_-1854013440"/>
+            <w:docPart w:val="6C5E87E14E9944FCAFDCE03854C14F5A"/>
           </w:placeholder>
           <w:showingPlcHdr/>
           <w:text/>
@@ -835,7 +796,7 @@
           </w:rPr>
           <w:id w:val="-1180899311"/>
           <w:placeholder>
-            <w:docPart w:val="DefaultPlaceholder_-1854013440"/>
+            <w:docPart w:val="916E98B6BB3A4E00BF0DDC7F0B31C978"/>
           </w:placeholder>
           <w:showingPlcHdr/>
           <w:text/>
@@ -900,7 +861,7 @@
           </w:rPr>
           <w:id w:val="-420413748"/>
           <w:placeholder>
-            <w:docPart w:val="DefaultPlaceholder_-1854013438"/>
+            <w:docPart w:val="7E0E95105FE2432690ED5E48CF08C4A6"/>
           </w:placeholder>
           <w:showingPlcHdr/>
           <w:dropDownList>
@@ -968,7 +929,7 @@
         </w:rPr>
         <w:id w:val="940564710"/>
         <w:placeholder>
-          <w:docPart w:val="DefaultPlaceholder_-1854013440"/>
+          <w:docPart w:val="385F20D96E0642DC901E8D63FBA8E109"/>
         </w:placeholder>
         <w:showingPlcHdr/>
       </w:sdtPr>
@@ -1134,7 +1095,7 @@
         </w:rPr>
         <w:id w:val="-571342130"/>
         <w:placeholder>
-          <w:docPart w:val="DefaultPlaceholder_-1854013440"/>
+          <w:docPart w:val="7F89F543B32B40939209D75D08C2ED1E"/>
         </w:placeholder>
         <w:showingPlcHdr/>
       </w:sdtPr>
@@ -1619,7 +1580,7 @@
   <w:docParts>
     <w:docPart>
       <w:docPartPr>
-        <w:name w:val="DefaultPlaceholder_-1854013440"/>
+        <w:name w:val="E7026D433CF844899AE9896706EF2C83"/>
         <w:category>
           <w:name w:val="General"/>
           <w:gallery w:val="placeholder"/>
@@ -1630,10 +1591,13 @@
         <w:behaviors>
           <w:behavior w:val="content"/>
         </w:behaviors>
-        <w:guid w:val="{2E7E6464-459D-43B2-AC16-51095494C993}"/>
+        <w:guid w:val="{8AE8F688-D06A-4DF1-A666-FF99B7896F28}"/>
       </w:docPartPr>
       <w:docPartBody>
         <w:p>
+          <w:pPr>
+            <w:pStyle w:val="E7026D433CF844899AE9896706EF2C83"/>
+          </w:pPr>
           <w:r>
             <w:rPr>
               <w:rStyle w:val="PlaceholderText"/>
@@ -1645,7 +1609,7 @@
     </w:docPart>
     <w:docPart>
       <w:docPartPr>
-        <w:name w:val="DefaultPlaceholder_-1854013438"/>
+        <w:name w:val="6C5E87E14E9944FCAFDCE03854C14F5A"/>
         <w:category>
           <w:name w:val="General"/>
           <w:gallery w:val="placeholder"/>
@@ -1656,15 +1620,134 @@
         <w:behaviors>
           <w:behavior w:val="content"/>
         </w:behaviors>
-        <w:guid w:val="{0E25873F-FB33-4497-B7A6-988AE71801D9}"/>
+        <w:guid w:val="{B5313BF0-71BF-4F28-B685-F05704FA5218}"/>
       </w:docPartPr>
       <w:docPartBody>
         <w:p>
+          <w:pPr>
+            <w:pStyle w:val="6C5E87E14E9944FCAFDCE03854C14F5A"/>
+          </w:pPr>
+          <w:r>
+            <w:rPr>
+              <w:rStyle w:val="PlaceholderText"/>
+            </w:rPr>
+            <w:t>Click or tap here to enter text.</w:t>
+          </w:r>
+        </w:p>
+      </w:docPartBody>
+    </w:docPart>
+    <w:docPart>
+      <w:docPartPr>
+        <w:name w:val="916E98B6BB3A4E00BF0DDC7F0B31C978"/>
+        <w:category>
+          <w:name w:val="General"/>
+          <w:gallery w:val="placeholder"/>
+        </w:category>
+        <w:types>
+          <w:type w:val="bbPlcHdr"/>
+        </w:types>
+        <w:behaviors>
+          <w:behavior w:val="content"/>
+        </w:behaviors>
+        <w:guid w:val="{B4864BBB-CD71-4DEE-9904-60FBD181FE72}"/>
+      </w:docPartPr>
+      <w:docPartBody>
+        <w:p>
+          <w:pPr>
+            <w:pStyle w:val="916E98B6BB3A4E00BF0DDC7F0B31C978"/>
+          </w:pPr>
+          <w:r>
+            <w:rPr>
+              <w:rStyle w:val="PlaceholderText"/>
+            </w:rPr>
+            <w:t>Click or tap here to enter text.</w:t>
+          </w:r>
+        </w:p>
+      </w:docPartBody>
+    </w:docPart>
+    <w:docPart>
+      <w:docPartPr>
+        <w:name w:val="7E0E95105FE2432690ED5E48CF08C4A6"/>
+        <w:category>
+          <w:name w:val="General"/>
+          <w:gallery w:val="placeholder"/>
+        </w:category>
+        <w:types>
+          <w:type w:val="bbPlcHdr"/>
+        </w:types>
+        <w:behaviors>
+          <w:behavior w:val="content"/>
+        </w:behaviors>
+        <w:guid w:val="{B3EDA2F7-8F6C-41DD-9D57-370A2A1AC326}"/>
+      </w:docPartPr>
+      <w:docPartBody>
+        <w:p>
+          <w:pPr>
+            <w:pStyle w:val="7E0E95105FE2432690ED5E48CF08C4A6"/>
+          </w:pPr>
           <w:r>
             <w:rPr>
               <w:rStyle w:val="PlaceholderText"/>
             </w:rPr>
             <w:t>Choose an item.</w:t>
+          </w:r>
+        </w:p>
+      </w:docPartBody>
+    </w:docPart>
+    <w:docPart>
+      <w:docPartPr>
+        <w:name w:val="385F20D96E0642DC901E8D63FBA8E109"/>
+        <w:category>
+          <w:name w:val="General"/>
+          <w:gallery w:val="placeholder"/>
+        </w:category>
+        <w:types>
+          <w:type w:val="bbPlcHdr"/>
+        </w:types>
+        <w:behaviors>
+          <w:behavior w:val="content"/>
+        </w:behaviors>
+        <w:guid w:val="{44D59F8A-1F39-44A8-9329-B751EA8FDA3D}"/>
+      </w:docPartPr>
+      <w:docPartBody>
+        <w:p>
+          <w:pPr>
+            <w:pStyle w:val="385F20D96E0642DC901E8D63FBA8E109"/>
+          </w:pPr>
+          <w:r>
+            <w:rPr>
+              <w:rStyle w:val="PlaceholderText"/>
+            </w:rPr>
+            <w:t>Click or tap here to enter text.</w:t>
+          </w:r>
+        </w:p>
+      </w:docPartBody>
+    </w:docPart>
+    <w:docPart>
+      <w:docPartPr>
+        <w:name w:val="7F89F543B32B40939209D75D08C2ED1E"/>
+        <w:category>
+          <w:name w:val="General"/>
+          <w:gallery w:val="placeholder"/>
+        </w:category>
+        <w:types>
+          <w:type w:val="bbPlcHdr"/>
+        </w:types>
+        <w:behaviors>
+          <w:behavior w:val="content"/>
+        </w:behaviors>
+        <w:guid w:val="{99166A86-C252-40D3-8F6B-E6CAC8FF45D6}"/>
+      </w:docPartPr>
+      <w:docPartBody>
+        <w:p>
+          <w:pPr>
+            <w:pStyle w:val="7F89F543B32B40939209D75D08C2ED1E"/>
+          </w:pPr>
+          <w:r>
+            <w:rPr>
+              <w:rStyle w:val="PlaceholderText"/>
+            </w:rPr>
+            <w:t>Click or tap here to enter text.</w:t>
           </w:r>
         </w:p>
       </w:docPartBody>
@@ -1732,6 +1815,8 @@
     <w:rsidRoot w:val="002D0E1C"/>
     <w:rsid w:val="002D0E1C"/>
     <w:rsid w:val="00C84FFA"/>
+    <w:rsid w:val="00DC09A6"/>
+    <w:rsid w:val="00FC7F35"/>
   </w:rsids>
   <m:mathPr>
     <m:mathFont m:val="Cambria Math"/>
@@ -2187,9 +2272,87 @@
     <w:basedOn w:val="DefaultParagraphFont"/>
     <w:uiPriority w:val="99"/>
     <w:semiHidden/>
-    <w:rsid w:val="002D0E1C"/>
+    <w:rsid w:val="00DC09A6"/>
     <w:rPr>
       <w:color w:val="808080"/>
+    </w:rPr>
+  </w:style>
+  <w:style w:type="paragraph" w:customStyle="1" w:styleId="E7026D433CF844899AE9896706EF2C83">
+    <w:name w:val="E7026D433CF844899AE9896706EF2C83"/>
+    <w:rsid w:val="00DC09A6"/>
+    <w:pPr>
+      <w:spacing w:after="0" w:line="240" w:lineRule="auto"/>
+    </w:pPr>
+    <w:rPr>
+      <w:rFonts w:eastAsiaTheme="minorHAnsi"/>
+      <w:sz w:val="24"/>
+      <w:szCs w:val="24"/>
+      <w:lang w:eastAsia="en-US" w:bidi="ar-SA"/>
+    </w:rPr>
+  </w:style>
+  <w:style w:type="paragraph" w:customStyle="1" w:styleId="6C5E87E14E9944FCAFDCE03854C14F5A">
+    <w:name w:val="6C5E87E14E9944FCAFDCE03854C14F5A"/>
+    <w:rsid w:val="00DC09A6"/>
+    <w:pPr>
+      <w:spacing w:after="0" w:line="240" w:lineRule="auto"/>
+    </w:pPr>
+    <w:rPr>
+      <w:rFonts w:eastAsiaTheme="minorHAnsi"/>
+      <w:sz w:val="24"/>
+      <w:szCs w:val="24"/>
+      <w:lang w:eastAsia="en-US" w:bidi="ar-SA"/>
+    </w:rPr>
+  </w:style>
+  <w:style w:type="paragraph" w:customStyle="1" w:styleId="916E98B6BB3A4E00BF0DDC7F0B31C978">
+    <w:name w:val="916E98B6BB3A4E00BF0DDC7F0B31C978"/>
+    <w:rsid w:val="00DC09A6"/>
+    <w:pPr>
+      <w:spacing w:after="0" w:line="240" w:lineRule="auto"/>
+    </w:pPr>
+    <w:rPr>
+      <w:rFonts w:eastAsiaTheme="minorHAnsi"/>
+      <w:sz w:val="24"/>
+      <w:szCs w:val="24"/>
+      <w:lang w:eastAsia="en-US" w:bidi="ar-SA"/>
+    </w:rPr>
+  </w:style>
+  <w:style w:type="paragraph" w:customStyle="1" w:styleId="7E0E95105FE2432690ED5E48CF08C4A6">
+    <w:name w:val="7E0E95105FE2432690ED5E48CF08C4A6"/>
+    <w:rsid w:val="00DC09A6"/>
+    <w:pPr>
+      <w:spacing w:after="0" w:line="240" w:lineRule="auto"/>
+    </w:pPr>
+    <w:rPr>
+      <w:rFonts w:eastAsiaTheme="minorHAnsi"/>
+      <w:sz w:val="24"/>
+      <w:szCs w:val="24"/>
+      <w:lang w:eastAsia="en-US" w:bidi="ar-SA"/>
+    </w:rPr>
+  </w:style>
+  <w:style w:type="paragraph" w:customStyle="1" w:styleId="385F20D96E0642DC901E8D63FBA8E109">
+    <w:name w:val="385F20D96E0642DC901E8D63FBA8E109"/>
+    <w:rsid w:val="00DC09A6"/>
+    <w:pPr>
+      <w:spacing w:after="0" w:line="240" w:lineRule="auto"/>
+    </w:pPr>
+    <w:rPr>
+      <w:rFonts w:eastAsiaTheme="minorHAnsi"/>
+      <w:sz w:val="24"/>
+      <w:szCs w:val="24"/>
+      <w:lang w:eastAsia="en-US" w:bidi="ar-SA"/>
+    </w:rPr>
+  </w:style>
+  <w:style w:type="paragraph" w:customStyle="1" w:styleId="7F89F543B32B40939209D75D08C2ED1E">
+    <w:name w:val="7F89F543B32B40939209D75D08C2ED1E"/>
+    <w:rsid w:val="00DC09A6"/>
+    <w:pPr>
+      <w:spacing w:after="0" w:line="240" w:lineRule="auto"/>
+    </w:pPr>
+    <w:rPr>
+      <w:rFonts w:eastAsiaTheme="minorHAnsi"/>
+      <w:sz w:val="24"/>
+      <w:szCs w:val="24"/>
+      <w:lang w:eastAsia="en-US" w:bidi="ar-SA"/>
     </w:rPr>
   </w:style>
 </w:styles>

</xml_diff>

<commit_message>
update wording for Best paper Award
</commit_message>
<xml_diff>
--- a/docs/2023/2023_AES_ECR_award_application_form.docx
+++ b/docs/2023/2023_AES_ECR_award_application_form.docx
@@ -85,7 +85,47 @@
           <w:lang w:eastAsia="en-GB"/>
           <w14:ligatures w14:val="none"/>
         </w:rPr>
-        <w:t>mail this completed form, along with your best/favourite paper, to</w:t>
+        <w:t xml:space="preserve">mail this completed form, along with </w:t>
+      </w:r>
+      <w:r>
+        <w:rPr>
+          <w:rFonts w:eastAsia="Times New Roman" w:cstheme="minorHAnsi"/>
+          <w:b/>
+          <w:bCs/>
+          <w:i/>
+          <w:iCs/>
+          <w:kern w:val="0"/>
+          <w:shd w:val="clear" w:color="auto" w:fill="FFFFFF"/>
+          <w:lang w:eastAsia="en-GB"/>
+          <w14:ligatures w14:val="none"/>
+        </w:rPr>
+        <w:t xml:space="preserve">your best/favourite </w:t>
+      </w:r>
+      <w:r>
+        <w:rPr>
+          <w:rFonts w:eastAsia="Times New Roman" w:cstheme="minorHAnsi"/>
+          <w:b/>
+          <w:bCs/>
+          <w:i/>
+          <w:iCs/>
+          <w:kern w:val="0"/>
+          <w:shd w:val="clear" w:color="auto" w:fill="FFFFFF"/>
+          <w:lang w:eastAsia="en-GB"/>
+          <w14:ligatures w14:val="none"/>
+        </w:rPr>
+        <w:t>publication or preprint in 2022 or 2023</w:t>
+      </w:r>
+      <w:r>
+        <w:rPr>
+          <w:rFonts w:eastAsia="Times New Roman" w:cstheme="minorHAnsi"/>
+          <w:i/>
+          <w:iCs/>
+          <w:kern w:val="0"/>
+          <w:shd w:val="clear" w:color="auto" w:fill="FFFFFF"/>
+          <w:lang w:eastAsia="en-GB"/>
+          <w14:ligatures w14:val="none"/>
+        </w:rPr>
+        <w:t>, to</w:t>
       </w:r>
       <w:r>
         <w:rPr>
@@ -182,7 +222,25 @@
           <w:color w:val="202124"/>
           <w:shd w:val="clear" w:color="auto" w:fill="FFFFFF"/>
         </w:rPr>
-        <w:t xml:space="preserve">The AES is offering two ECR Awards, one for a PhD student and one for a postdoc. </w:t>
+        <w:t xml:space="preserve">The AES is offering two ECR Awards, one for a </w:t>
+      </w:r>
+      <w:r>
+        <w:rPr>
+          <w:i/>
+          <w:iCs/>
+          <w:color w:val="202124"/>
+          <w:shd w:val="clear" w:color="auto" w:fill="FFFFFF"/>
+        </w:rPr>
+        <w:t>postgraduate</w:t>
+      </w:r>
+      <w:r>
+        <w:rPr>
+          <w:i/>
+          <w:iCs/>
+          <w:color w:val="202124"/>
+          <w:shd w:val="clear" w:color="auto" w:fill="FFFFFF"/>
+        </w:rPr>
+        <w:t xml:space="preserve"> student and one for a postdoc. </w:t>
       </w:r>
       <w:r>
         <w:rPr>
@@ -1814,6 +1872,8 @@
   <w:rsids>
     <w:rsidRoot w:val="002D0E1C"/>
     <w:rsid w:val="002D0E1C"/>
+    <w:rsid w:val="005B27D2"/>
+    <w:rsid w:val="00850469"/>
     <w:rsid w:val="00C84FFA"/>
     <w:rsid w:val="00DC09A6"/>
     <w:rsid w:val="00FC7F35"/>

</xml_diff>